<commit_message>
Ajuste de botão Sair
</commit_message>
<xml_diff>
--- a/Documentação/Documentação-Projeto_Trilhas.docx
+++ b/Documentação/Documentação-Projeto_Trilhas.docx
@@ -980,7 +980,7 @@
         <w:pStyle w:val="PargrafodaLista"/>
         <w:numPr>
           <w:ilvl w:val="0"/>
-          <w:numId w:val="1"/>
+          <w:numId w:val="2"/>
         </w:numPr>
         <w:rPr>
           <w:rFonts w:ascii="Arial" w:hAnsi="Arial" w:cs="Arial"/>
@@ -1000,6 +1000,1037 @@
         </w:rPr>
         <w:lastRenderedPageBreak/>
         <w:t>ESCOPO</w:t>
+      </w:r>
+    </w:p>
+    <w:p>
+      <w:pPr>
+        <w:pStyle w:val="PargrafodaLista"/>
+        <w:rPr>
+          <w:rFonts w:ascii="Arial" w:hAnsi="Arial" w:cs="Arial"/>
+          <w:b/>
+          <w:bCs/>
+          <w:sz w:val="24"/>
+          <w:szCs w:val="24"/>
+        </w:rPr>
+      </w:pPr>
+    </w:p>
+    <w:p>
+      <w:pPr>
+        <w:ind w:firstLine="708"/>
+        <w:rPr>
+          <w:rFonts w:ascii="Arial" w:hAnsi="Arial" w:cs="Arial"/>
+          <w:sz w:val="24"/>
+          <w:szCs w:val="24"/>
+        </w:rPr>
+      </w:pPr>
+      <w:r>
+        <w:rPr>
+          <w:rFonts w:ascii="Arial" w:hAnsi="Arial" w:cs="Arial"/>
+          <w:sz w:val="24"/>
+          <w:szCs w:val="24"/>
+        </w:rPr>
+        <w:t>O escopo deste projeto abrange o desenvolvimento de uma solução digital que incentive e facilite a prática de trilhas ecológicas e o ecoturismo consciente no Brasil, com foco inicial na região metropolitana de São Paulo. A proposta central é oferecer uma plataforma acessível (web ou aplicativo móvel) que reúna informações detalhadas e confiáveis sobre trilhas, incluindo localização, extensão, tempo estimado, grau de dificuldade, recomendações de segurança, exigências físicas e ambientais, além de conexões com guias especializados e grupos organizados.</w:t>
+      </w:r>
+    </w:p>
+    <w:p>
+      <w:pPr>
+        <w:ind w:firstLine="708"/>
+        <w:rPr>
+          <w:rFonts w:ascii="Arial" w:hAnsi="Arial" w:cs="Arial"/>
+          <w:sz w:val="24"/>
+          <w:szCs w:val="24"/>
+        </w:rPr>
+      </w:pPr>
+      <w:r>
+        <w:rPr>
+          <w:rFonts w:ascii="Arial" w:hAnsi="Arial" w:cs="Arial"/>
+          <w:sz w:val="24"/>
+          <w:szCs w:val="24"/>
+        </w:rPr>
+        <w:t>A plataforma visa atender tanto iniciantes quanto trilheiros experientes, promovendo o acesso democrático a atividades ao ar livre com foco na segurança, saúde e preservação ambiental. Um dos principais produtos a ser entregue é um sistema funcional que classifique as trilhas com base em critérios técnicos e operacionais, permitindo ao usuário encontrar a opção mais adequada ao seu perfil. Além disso, serão fornecidos conteúdos educativos, orientações sobre preparo físico, boas práticas ambientais e links diretos para contato com profissionais credenciados.</w:t>
+      </w:r>
+    </w:p>
+    <w:p>
+      <w:pPr>
+        <w:ind w:firstLine="708"/>
+        <w:rPr>
+          <w:rFonts w:ascii="Arial" w:hAnsi="Arial" w:cs="Arial"/>
+          <w:sz w:val="24"/>
+          <w:szCs w:val="24"/>
+        </w:rPr>
+      </w:pPr>
+      <w:r>
+        <w:rPr>
+          <w:rFonts w:ascii="Arial" w:hAnsi="Arial" w:cs="Arial"/>
+          <w:sz w:val="24"/>
+          <w:szCs w:val="24"/>
+        </w:rPr>
+        <w:t>A solução deverá ser construída com uma interface intuitiva, responsiva e inclusiva, permitindo o uso por pessoas com diferentes níveis de familiaridade com a tecnologia. O projeto também contempla o levantamento e validação de dados em campo, a estruturação de parcerias com associações de guias e entidades ambientais, além da criação de um banco de dados atualizado e seguro.</w:t>
+      </w:r>
+    </w:p>
+    <w:p>
+      <w:pPr>
+        <w:rPr>
+          <w:rFonts w:ascii="Arial" w:hAnsi="Arial" w:cs="Arial"/>
+          <w:sz w:val="24"/>
+          <w:szCs w:val="24"/>
+        </w:rPr>
+      </w:pPr>
+    </w:p>
+    <w:p>
+      <w:pPr>
+        <w:rPr>
+          <w:rFonts w:ascii="Arial" w:hAnsi="Arial" w:cs="Arial"/>
+          <w:sz w:val="24"/>
+          <w:szCs w:val="24"/>
+        </w:rPr>
+      </w:pPr>
+      <w:r>
+        <w:rPr>
+          <w:rFonts w:ascii="Arial" w:hAnsi="Arial" w:cs="Arial"/>
+          <w:sz w:val="24"/>
+          <w:szCs w:val="24"/>
+        </w:rPr>
+        <w:t>Está incluído no projeto</w:t>
+      </w:r>
+      <w:r>
+        <w:rPr>
+          <w:rFonts w:ascii="Arial" w:hAnsi="Arial" w:cs="Arial"/>
+          <w:sz w:val="24"/>
+          <w:szCs w:val="24"/>
+        </w:rPr>
+        <w:t>:</w:t>
+      </w:r>
+    </w:p>
+    <w:p>
+      <w:pPr>
+        <w:ind w:firstLine="708"/>
+        <w:rPr>
+          <w:rFonts w:ascii="Arial" w:hAnsi="Arial" w:cs="Arial"/>
+          <w:sz w:val="24"/>
+          <w:szCs w:val="24"/>
+        </w:rPr>
+      </w:pPr>
+      <w:r>
+        <w:rPr>
+          <w:rFonts w:ascii="Arial" w:hAnsi="Arial" w:cs="Arial"/>
+          <w:sz w:val="24"/>
+          <w:szCs w:val="24"/>
+        </w:rPr>
+        <w:t>Levantamento e catalogação de trilhas com dados essenciais.</w:t>
+      </w:r>
+    </w:p>
+    <w:p>
+      <w:pPr>
+        <w:ind w:firstLine="708"/>
+        <w:rPr>
+          <w:rFonts w:ascii="Arial" w:hAnsi="Arial" w:cs="Arial"/>
+          <w:sz w:val="24"/>
+          <w:szCs w:val="24"/>
+        </w:rPr>
+      </w:pPr>
+      <w:r>
+        <w:rPr>
+          <w:rFonts w:ascii="Arial" w:hAnsi="Arial" w:cs="Arial"/>
+          <w:sz w:val="24"/>
+          <w:szCs w:val="24"/>
+        </w:rPr>
+        <w:t>Classificação técnica dos níveis de dificuldade.</w:t>
+      </w:r>
+    </w:p>
+    <w:p>
+      <w:pPr>
+        <w:ind w:firstLine="708"/>
+        <w:rPr>
+          <w:rFonts w:ascii="Arial" w:hAnsi="Arial" w:cs="Arial"/>
+          <w:sz w:val="24"/>
+          <w:szCs w:val="24"/>
+        </w:rPr>
+      </w:pPr>
+      <w:r>
+        <w:rPr>
+          <w:rFonts w:ascii="Arial" w:hAnsi="Arial" w:cs="Arial"/>
+          <w:sz w:val="24"/>
+          <w:szCs w:val="24"/>
+        </w:rPr>
+        <w:t>Criação e desenvolvimento da plataforma digital.</w:t>
+      </w:r>
+    </w:p>
+    <w:p>
+      <w:pPr>
+        <w:ind w:firstLine="708"/>
+        <w:rPr>
+          <w:rFonts w:ascii="Arial" w:hAnsi="Arial" w:cs="Arial"/>
+          <w:sz w:val="24"/>
+          <w:szCs w:val="24"/>
+        </w:rPr>
+      </w:pPr>
+      <w:r>
+        <w:rPr>
+          <w:rFonts w:ascii="Arial" w:hAnsi="Arial" w:cs="Arial"/>
+          <w:sz w:val="24"/>
+          <w:szCs w:val="24"/>
+        </w:rPr>
+        <w:t>Integração com guias e grupos locais</w:t>
+      </w:r>
+      <w:r>
+        <w:rPr>
+          <w:rFonts w:ascii="Arial" w:hAnsi="Arial" w:cs="Arial"/>
+          <w:sz w:val="24"/>
+          <w:szCs w:val="24"/>
+        </w:rPr>
+        <w:t xml:space="preserve"> (desejável).</w:t>
+      </w:r>
+    </w:p>
+    <w:p>
+      <w:pPr>
+        <w:ind w:firstLine="708"/>
+        <w:rPr>
+          <w:rFonts w:ascii="Arial" w:hAnsi="Arial" w:cs="Arial"/>
+          <w:sz w:val="24"/>
+          <w:szCs w:val="24"/>
+        </w:rPr>
+      </w:pPr>
+      <w:r>
+        <w:rPr>
+          <w:rFonts w:ascii="Arial" w:hAnsi="Arial" w:cs="Arial"/>
+          <w:sz w:val="24"/>
+          <w:szCs w:val="24"/>
+        </w:rPr>
+        <w:t>Produção de conteúdo educativo e informativo</w:t>
+      </w:r>
+      <w:r>
+        <w:rPr>
+          <w:rFonts w:ascii="Arial" w:hAnsi="Arial" w:cs="Arial"/>
+          <w:sz w:val="24"/>
+          <w:szCs w:val="24"/>
+        </w:rPr>
+        <w:t xml:space="preserve"> (desejável)</w:t>
+      </w:r>
+    </w:p>
+    <w:p>
+      <w:pPr>
+        <w:rPr>
+          <w:rFonts w:ascii="Arial" w:hAnsi="Arial" w:cs="Arial"/>
+          <w:sz w:val="24"/>
+          <w:szCs w:val="24"/>
+        </w:rPr>
+      </w:pPr>
+    </w:p>
+    <w:p>
+      <w:pPr>
+        <w:rPr>
+          <w:rFonts w:ascii="Arial" w:hAnsi="Arial" w:cs="Arial"/>
+          <w:sz w:val="24"/>
+          <w:szCs w:val="24"/>
+        </w:rPr>
+      </w:pPr>
+      <w:r>
+        <w:rPr>
+          <w:rFonts w:ascii="Arial" w:hAnsi="Arial" w:cs="Arial"/>
+          <w:sz w:val="24"/>
+          <w:szCs w:val="24"/>
+        </w:rPr>
+        <w:t>Não está incluído no projeto</w:t>
+      </w:r>
+      <w:r>
+        <w:rPr>
+          <w:rFonts w:ascii="Arial" w:hAnsi="Arial" w:cs="Arial"/>
+          <w:sz w:val="24"/>
+          <w:szCs w:val="24"/>
+        </w:rPr>
+        <w:t>:</w:t>
+      </w:r>
+    </w:p>
+    <w:p>
+      <w:pPr>
+        <w:ind w:firstLine="708"/>
+        <w:rPr>
+          <w:rFonts w:ascii="Arial" w:hAnsi="Arial" w:cs="Arial"/>
+          <w:sz w:val="24"/>
+          <w:szCs w:val="24"/>
+        </w:rPr>
+      </w:pPr>
+      <w:r>
+        <w:rPr>
+          <w:rFonts w:ascii="Arial" w:hAnsi="Arial" w:cs="Arial"/>
+          <w:sz w:val="24"/>
+          <w:szCs w:val="24"/>
+        </w:rPr>
+        <w:t>A operação direta de passeios, excursões ou serviços de guia.</w:t>
+      </w:r>
+    </w:p>
+    <w:p>
+      <w:pPr>
+        <w:ind w:firstLine="708"/>
+        <w:rPr>
+          <w:rFonts w:ascii="Arial" w:hAnsi="Arial" w:cs="Arial"/>
+          <w:sz w:val="24"/>
+          <w:szCs w:val="24"/>
+        </w:rPr>
+      </w:pPr>
+      <w:r>
+        <w:rPr>
+          <w:rFonts w:ascii="Arial" w:hAnsi="Arial" w:cs="Arial"/>
+          <w:sz w:val="24"/>
+          <w:szCs w:val="24"/>
+        </w:rPr>
+        <w:t>Monitoramento em tempo real das trilhas ou do desempenho dos usuários.</w:t>
+      </w:r>
+      <w:r>
+        <w:rPr>
+          <w:rFonts w:ascii="Arial" w:hAnsi="Arial" w:cs="Arial"/>
+          <w:sz w:val="24"/>
+          <w:szCs w:val="24"/>
+        </w:rPr>
+        <w:tab/>
+      </w:r>
+      <w:r>
+        <w:rPr>
+          <w:rFonts w:ascii="Arial" w:hAnsi="Arial" w:cs="Arial"/>
+          <w:sz w:val="24"/>
+          <w:szCs w:val="24"/>
+        </w:rPr>
+        <w:tab/>
+      </w:r>
+    </w:p>
+    <w:p>
+      <w:pPr>
+        <w:rPr>
+          <w:rFonts w:ascii="Arial" w:hAnsi="Arial" w:cs="Arial"/>
+          <w:sz w:val="24"/>
+          <w:szCs w:val="24"/>
+        </w:rPr>
+      </w:pPr>
+    </w:p>
+    <w:p>
+      <w:pPr>
+        <w:ind w:firstLine="708"/>
+        <w:rPr>
+          <w:rFonts w:ascii="Arial" w:hAnsi="Arial" w:cs="Arial"/>
+          <w:sz w:val="24"/>
+          <w:szCs w:val="24"/>
+        </w:rPr>
+      </w:pPr>
+      <w:r>
+        <w:rPr>
+          <w:rFonts w:ascii="Arial" w:hAnsi="Arial" w:cs="Arial"/>
+          <w:sz w:val="24"/>
+          <w:szCs w:val="24"/>
+        </w:rPr>
+        <w:lastRenderedPageBreak/>
+        <w:t>Cobertura de trilhas em áreas privadas com restrições legais ou falta de autorização para divulgação.</w:t>
+      </w:r>
+    </w:p>
+    <w:p>
+      <w:pPr>
+        <w:rPr>
+          <w:rFonts w:ascii="Arial" w:hAnsi="Arial" w:cs="Arial"/>
+          <w:sz w:val="24"/>
+          <w:szCs w:val="24"/>
+        </w:rPr>
+      </w:pPr>
+    </w:p>
+    <w:p>
+      <w:pPr>
+        <w:rPr>
+          <w:rFonts w:ascii="Arial" w:hAnsi="Arial" w:cs="Arial"/>
+          <w:sz w:val="24"/>
+          <w:szCs w:val="24"/>
+        </w:rPr>
+      </w:pPr>
+      <w:r>
+        <w:rPr>
+          <w:rFonts w:ascii="Arial" w:hAnsi="Arial" w:cs="Arial"/>
+          <w:sz w:val="24"/>
+          <w:szCs w:val="24"/>
+        </w:rPr>
+        <w:t>Por fim, o projeto visa proporcionar uma experiência rica e segura aos usuários, ao mesmo tempo em que promove o turismo sustentável, valoriza o patrimônio natural brasileiro e reforça a importância da educação ambiental e da preservação da biodiversidade.</w:t>
+      </w:r>
+    </w:p>
+    <w:p>
+      <w:pPr>
+        <w:rPr>
+          <w:rFonts w:ascii="Arial" w:hAnsi="Arial" w:cs="Arial"/>
+          <w:sz w:val="24"/>
+          <w:szCs w:val="24"/>
+        </w:rPr>
+      </w:pPr>
+    </w:p>
+    <w:p>
+      <w:pPr>
+        <w:pStyle w:val="PargrafodaLista"/>
+        <w:numPr>
+          <w:ilvl w:val="1"/>
+          <w:numId w:val="2"/>
+        </w:numPr>
+        <w:ind w:left="1080"/>
+        <w:rPr>
+          <w:rFonts w:ascii="Arial" w:hAnsi="Arial" w:cs="Arial"/>
+          <w:b/>
+          <w:bCs/>
+          <w:sz w:val="24"/>
+          <w:szCs w:val="24"/>
+        </w:rPr>
+      </w:pPr>
+      <w:r>
+        <w:rPr>
+          <w:rFonts w:ascii="Arial" w:hAnsi="Arial" w:cs="Arial"/>
+          <w:b/>
+          <w:bCs/>
+          <w:sz w:val="24"/>
+          <w:szCs w:val="24"/>
+        </w:rPr>
+        <w:t>Premissas e Restrições</w:t>
+      </w:r>
+    </w:p>
+    <w:p>
+      <w:pPr>
+        <w:rPr>
+          <w:rFonts w:ascii="Arial" w:hAnsi="Arial" w:cs="Arial"/>
+          <w:b/>
+          <w:bCs/>
+          <w:sz w:val="24"/>
+          <w:szCs w:val="24"/>
+        </w:rPr>
+      </w:pPr>
+      <w:r>
+        <w:rPr>
+          <w:rFonts w:ascii="Arial" w:hAnsi="Arial" w:cs="Arial"/>
+          <w:b/>
+          <w:bCs/>
+          <w:sz w:val="24"/>
+          <w:szCs w:val="24"/>
+        </w:rPr>
+        <w:t>Premissas:</w:t>
+      </w:r>
+    </w:p>
+    <w:p>
+      <w:pPr>
+        <w:ind w:firstLine="708"/>
+        <w:rPr>
+          <w:rFonts w:ascii="Arial" w:hAnsi="Arial" w:cs="Arial"/>
+          <w:sz w:val="24"/>
+          <w:szCs w:val="24"/>
+        </w:rPr>
+      </w:pPr>
+      <w:r>
+        <w:rPr>
+          <w:rFonts w:ascii="Arial" w:hAnsi="Arial" w:cs="Arial"/>
+          <w:sz w:val="24"/>
+          <w:szCs w:val="24"/>
+        </w:rPr>
+        <w:t>O público-alvo tem acesso à internet e dispositivos móveis.</w:t>
+      </w:r>
+    </w:p>
+    <w:p>
+      <w:pPr>
+        <w:ind w:firstLine="708"/>
+        <w:rPr>
+          <w:rFonts w:ascii="Arial" w:hAnsi="Arial" w:cs="Arial"/>
+          <w:sz w:val="24"/>
+          <w:szCs w:val="24"/>
+        </w:rPr>
+      </w:pPr>
+      <w:r>
+        <w:rPr>
+          <w:rFonts w:ascii="Arial" w:hAnsi="Arial" w:cs="Arial"/>
+          <w:sz w:val="24"/>
+          <w:szCs w:val="24"/>
+        </w:rPr>
+        <w:t>Haverá colaboração com guias e organizações de trilhas.</w:t>
+      </w:r>
+    </w:p>
+    <w:p>
+      <w:pPr>
+        <w:ind w:firstLine="708"/>
+        <w:rPr>
+          <w:rFonts w:ascii="Arial" w:hAnsi="Arial" w:cs="Arial"/>
+          <w:sz w:val="24"/>
+          <w:szCs w:val="24"/>
+        </w:rPr>
+      </w:pPr>
+      <w:r>
+        <w:rPr>
+          <w:rFonts w:ascii="Arial" w:hAnsi="Arial" w:cs="Arial"/>
+          <w:sz w:val="24"/>
+          <w:szCs w:val="24"/>
+        </w:rPr>
+        <w:t>Informações sobre trilhas estão disponíveis ou podem ser coletadas com apoio de parceiros locais.</w:t>
+      </w:r>
+    </w:p>
+    <w:p>
+      <w:pPr>
+        <w:rPr>
+          <w:rFonts w:ascii="Arial" w:hAnsi="Arial" w:cs="Arial"/>
+          <w:sz w:val="24"/>
+          <w:szCs w:val="24"/>
+        </w:rPr>
+      </w:pPr>
+    </w:p>
+    <w:p>
+      <w:pPr>
+        <w:rPr>
+          <w:rFonts w:ascii="Arial" w:hAnsi="Arial" w:cs="Arial"/>
+          <w:b/>
+          <w:bCs/>
+          <w:sz w:val="24"/>
+          <w:szCs w:val="24"/>
+        </w:rPr>
+      </w:pPr>
+      <w:r>
+        <w:rPr>
+          <w:rFonts w:ascii="Arial" w:hAnsi="Arial" w:cs="Arial"/>
+          <w:b/>
+          <w:bCs/>
+          <w:sz w:val="24"/>
+          <w:szCs w:val="24"/>
+        </w:rPr>
+        <w:t>Restrições:</w:t>
+      </w:r>
+    </w:p>
+    <w:p>
+      <w:pPr>
+        <w:ind w:firstLine="708"/>
+        <w:rPr>
+          <w:rFonts w:ascii="Arial" w:hAnsi="Arial" w:cs="Arial"/>
+          <w:sz w:val="24"/>
+          <w:szCs w:val="24"/>
+        </w:rPr>
+      </w:pPr>
+      <w:r>
+        <w:rPr>
+          <w:rFonts w:ascii="Arial" w:hAnsi="Arial" w:cs="Arial"/>
+          <w:sz w:val="24"/>
+          <w:szCs w:val="24"/>
+        </w:rPr>
+        <w:t>Dependência de atualização contínua das trilhas.</w:t>
+      </w:r>
+    </w:p>
+    <w:p>
+      <w:pPr>
+        <w:ind w:firstLine="708"/>
+        <w:rPr>
+          <w:rFonts w:ascii="Arial" w:hAnsi="Arial" w:cs="Arial"/>
+          <w:sz w:val="24"/>
+          <w:szCs w:val="24"/>
+        </w:rPr>
+      </w:pPr>
+      <w:r>
+        <w:rPr>
+          <w:rFonts w:ascii="Arial" w:hAnsi="Arial" w:cs="Arial"/>
+          <w:sz w:val="24"/>
+          <w:szCs w:val="24"/>
+        </w:rPr>
+        <w:t>Limitações orçamentárias para desenvolvimento de tecnologia e parcerias.</w:t>
+      </w:r>
+    </w:p>
+    <w:p>
+      <w:pPr>
+        <w:ind w:firstLine="708"/>
+        <w:rPr>
+          <w:rFonts w:ascii="Arial" w:hAnsi="Arial" w:cs="Arial"/>
+          <w:sz w:val="24"/>
+          <w:szCs w:val="24"/>
+        </w:rPr>
+      </w:pPr>
+      <w:r>
+        <w:rPr>
+          <w:rFonts w:ascii="Arial" w:hAnsi="Arial" w:cs="Arial"/>
+          <w:sz w:val="24"/>
+          <w:szCs w:val="24"/>
+        </w:rPr>
+        <w:t>Restrições ambientais e legais sobre divulgação de trilhas em áreas protegidas.</w:t>
+      </w:r>
+    </w:p>
+    <w:p>
+      <w:pPr>
+        <w:ind w:firstLine="708"/>
+        <w:rPr>
+          <w:rFonts w:ascii="Arial" w:hAnsi="Arial" w:cs="Arial"/>
+          <w:sz w:val="24"/>
+          <w:szCs w:val="24"/>
+        </w:rPr>
+      </w:pPr>
+    </w:p>
+    <w:p>
+      <w:pPr>
+        <w:ind w:firstLine="360"/>
+        <w:rPr>
+          <w:rFonts w:ascii="Arial" w:hAnsi="Arial" w:cs="Arial"/>
+          <w:b/>
+          <w:bCs/>
+          <w:sz w:val="24"/>
+          <w:szCs w:val="24"/>
+        </w:rPr>
+      </w:pPr>
+      <w:r>
+        <w:rPr>
+          <w:rFonts w:ascii="Arial" w:hAnsi="Arial" w:cs="Arial"/>
+          <w:b/>
+          <w:bCs/>
+          <w:sz w:val="24"/>
+          <w:szCs w:val="24"/>
+        </w:rPr>
+        <w:t xml:space="preserve">4.2 </w:t>
+      </w:r>
+      <w:r>
+        <w:rPr>
+          <w:rFonts w:ascii="Arial" w:hAnsi="Arial" w:cs="Arial"/>
+          <w:b/>
+          <w:bCs/>
+          <w:sz w:val="24"/>
+          <w:szCs w:val="24"/>
+        </w:rPr>
+        <w:t>Recursos Necessários</w:t>
+      </w:r>
+    </w:p>
+    <w:p>
+      <w:pPr>
+        <w:ind w:left="720"/>
+        <w:rPr>
+          <w:rFonts w:ascii="Arial" w:hAnsi="Arial" w:cs="Arial"/>
+          <w:sz w:val="24"/>
+          <w:szCs w:val="24"/>
+        </w:rPr>
+      </w:pPr>
+      <w:r>
+        <w:rPr>
+          <w:rFonts w:ascii="Arial" w:hAnsi="Arial" w:cs="Arial"/>
+          <w:sz w:val="24"/>
+          <w:szCs w:val="24"/>
+        </w:rPr>
+        <w:t>Equipe de desenvolvimento</w:t>
+      </w:r>
+      <w:r>
+        <w:rPr>
+          <w:rFonts w:ascii="Arial" w:hAnsi="Arial" w:cs="Arial"/>
+          <w:sz w:val="24"/>
+          <w:szCs w:val="24"/>
+        </w:rPr>
+        <w:t>.</w:t>
+      </w:r>
+    </w:p>
+    <w:p>
+      <w:pPr>
+        <w:ind w:left="720"/>
+        <w:rPr>
+          <w:rFonts w:ascii="Arial" w:hAnsi="Arial" w:cs="Arial"/>
+          <w:sz w:val="24"/>
+          <w:szCs w:val="24"/>
+        </w:rPr>
+      </w:pPr>
+      <w:r>
+        <w:rPr>
+          <w:rFonts w:ascii="Arial" w:hAnsi="Arial" w:cs="Arial"/>
+          <w:sz w:val="24"/>
+          <w:szCs w:val="24"/>
+        </w:rPr>
+        <w:t>Especialistas em trilhas e ecoturismo</w:t>
+      </w:r>
+      <w:r>
+        <w:rPr>
+          <w:rFonts w:ascii="Arial" w:hAnsi="Arial" w:cs="Arial"/>
+          <w:sz w:val="24"/>
+          <w:szCs w:val="24"/>
+        </w:rPr>
+        <w:t>.</w:t>
+      </w:r>
+    </w:p>
+    <w:p>
+      <w:pPr>
+        <w:ind w:left="720"/>
+        <w:rPr>
+          <w:rFonts w:ascii="Arial" w:hAnsi="Arial" w:cs="Arial"/>
+          <w:sz w:val="24"/>
+          <w:szCs w:val="24"/>
+        </w:rPr>
+      </w:pPr>
+      <w:r>
+        <w:rPr>
+          <w:rFonts w:ascii="Arial" w:hAnsi="Arial" w:cs="Arial"/>
+          <w:sz w:val="24"/>
+          <w:szCs w:val="24"/>
+        </w:rPr>
+        <w:t>Recursos para marketing e divulgação</w:t>
+      </w:r>
+      <w:r>
+        <w:rPr>
+          <w:rFonts w:ascii="Arial" w:hAnsi="Arial" w:cs="Arial"/>
+          <w:sz w:val="24"/>
+          <w:szCs w:val="24"/>
+        </w:rPr>
+        <w:t>.</w:t>
+      </w:r>
+    </w:p>
+    <w:p>
+      <w:pPr>
+        <w:ind w:left="720"/>
+        <w:rPr>
+          <w:rFonts w:ascii="Arial" w:hAnsi="Arial" w:cs="Arial"/>
+          <w:sz w:val="24"/>
+          <w:szCs w:val="24"/>
+        </w:rPr>
+      </w:pPr>
+      <w:r>
+        <w:rPr>
+          <w:rFonts w:ascii="Arial" w:hAnsi="Arial" w:cs="Arial"/>
+          <w:sz w:val="24"/>
+          <w:szCs w:val="24"/>
+        </w:rPr>
+        <w:t>Infraestrutura de hospedagem da plataforma</w:t>
+      </w:r>
+      <w:r>
+        <w:rPr>
+          <w:rFonts w:ascii="Arial" w:hAnsi="Arial" w:cs="Arial"/>
+          <w:sz w:val="24"/>
+          <w:szCs w:val="24"/>
+        </w:rPr>
+        <w:t>.</w:t>
+      </w:r>
+    </w:p>
+    <w:p>
+      <w:pPr>
+        <w:ind w:left="720"/>
+        <w:rPr>
+          <w:rFonts w:ascii="Arial" w:hAnsi="Arial" w:cs="Arial"/>
+          <w:sz w:val="24"/>
+          <w:szCs w:val="24"/>
+        </w:rPr>
+      </w:pPr>
+      <w:r>
+        <w:rPr>
+          <w:rFonts w:ascii="Arial" w:hAnsi="Arial" w:cs="Arial"/>
+          <w:sz w:val="24"/>
+          <w:szCs w:val="24"/>
+        </w:rPr>
+        <w:t>Testes</w:t>
+      </w:r>
+      <w:r>
+        <w:rPr>
+          <w:rFonts w:ascii="Arial" w:hAnsi="Arial" w:cs="Arial"/>
+          <w:sz w:val="24"/>
+          <w:szCs w:val="24"/>
+        </w:rPr>
+        <w:t xml:space="preserve"> de campo e validações</w:t>
+      </w:r>
+      <w:r>
+        <w:rPr>
+          <w:rFonts w:ascii="Arial" w:hAnsi="Arial" w:cs="Arial"/>
+          <w:sz w:val="24"/>
+          <w:szCs w:val="24"/>
+        </w:rPr>
+        <w:t>.</w:t>
+      </w:r>
+    </w:p>
+    <w:p>
+      <w:pPr>
+        <w:rPr>
+          <w:rFonts w:ascii="Arial" w:hAnsi="Arial" w:cs="Arial"/>
+          <w:sz w:val="24"/>
+          <w:szCs w:val="24"/>
+        </w:rPr>
+      </w:pPr>
+    </w:p>
+    <w:p>
+      <w:pPr>
+        <w:ind w:firstLine="708"/>
+        <w:rPr>
+          <w:rFonts w:ascii="Arial" w:hAnsi="Arial" w:cs="Arial"/>
+          <w:b/>
+          <w:bCs/>
+          <w:sz w:val="24"/>
+          <w:szCs w:val="24"/>
+        </w:rPr>
+      </w:pPr>
+      <w:r>
+        <w:rPr>
+          <w:rFonts w:ascii="Arial" w:hAnsi="Arial" w:cs="Arial"/>
+          <w:b/>
+          <w:bCs/>
+          <w:sz w:val="24"/>
+          <w:szCs w:val="24"/>
+        </w:rPr>
+        <w:t xml:space="preserve">4.3 </w:t>
+      </w:r>
+      <w:r>
+        <w:rPr>
+          <w:rFonts w:ascii="Arial" w:hAnsi="Arial" w:cs="Arial"/>
+          <w:b/>
+          <w:bCs/>
+          <w:sz w:val="24"/>
+          <w:szCs w:val="24"/>
+        </w:rPr>
+        <w:t>Riscos e Restrições</w:t>
+      </w:r>
+    </w:p>
+    <w:p>
+      <w:pPr>
+        <w:rPr>
+          <w:rFonts w:ascii="Arial" w:hAnsi="Arial" w:cs="Arial"/>
+          <w:b/>
+          <w:bCs/>
+          <w:sz w:val="24"/>
+          <w:szCs w:val="24"/>
+        </w:rPr>
+      </w:pPr>
+      <w:r>
+        <w:rPr>
+          <w:rFonts w:ascii="Arial" w:hAnsi="Arial" w:cs="Arial"/>
+          <w:b/>
+          <w:bCs/>
+          <w:sz w:val="24"/>
+          <w:szCs w:val="24"/>
+        </w:rPr>
+        <w:t>Riscos:</w:t>
+      </w:r>
+    </w:p>
+    <w:p>
+      <w:pPr>
+        <w:ind w:firstLine="708"/>
+        <w:rPr>
+          <w:rFonts w:ascii="Arial" w:hAnsi="Arial" w:cs="Arial"/>
+          <w:sz w:val="24"/>
+          <w:szCs w:val="24"/>
+        </w:rPr>
+      </w:pPr>
+      <w:r>
+        <w:rPr>
+          <w:rFonts w:ascii="Arial" w:hAnsi="Arial" w:cs="Arial"/>
+          <w:sz w:val="24"/>
+          <w:szCs w:val="24"/>
+        </w:rPr>
+        <w:t>Baixa adesão de guias e especialistas.</w:t>
+      </w:r>
+    </w:p>
+    <w:p>
+      <w:pPr>
+        <w:ind w:firstLine="708"/>
+        <w:rPr>
+          <w:rFonts w:ascii="Arial" w:hAnsi="Arial" w:cs="Arial"/>
+          <w:sz w:val="24"/>
+          <w:szCs w:val="24"/>
+        </w:rPr>
+      </w:pPr>
+      <w:r>
+        <w:rPr>
+          <w:rFonts w:ascii="Arial" w:hAnsi="Arial" w:cs="Arial"/>
+          <w:sz w:val="24"/>
+          <w:szCs w:val="24"/>
+        </w:rPr>
+        <w:t>Dados imprecisos ou desatualizados sobre trilhas.</w:t>
+      </w:r>
+    </w:p>
+    <w:p>
+      <w:pPr>
+        <w:rPr>
+          <w:rFonts w:ascii="Arial" w:hAnsi="Arial" w:cs="Arial"/>
+          <w:sz w:val="24"/>
+          <w:szCs w:val="24"/>
+        </w:rPr>
+      </w:pPr>
+    </w:p>
+    <w:p>
+      <w:pPr>
+        <w:ind w:firstLine="708"/>
+        <w:rPr>
+          <w:rFonts w:ascii="Arial" w:hAnsi="Arial" w:cs="Arial"/>
+          <w:sz w:val="24"/>
+          <w:szCs w:val="24"/>
+        </w:rPr>
+      </w:pPr>
+      <w:r>
+        <w:rPr>
+          <w:rFonts w:ascii="Arial" w:hAnsi="Arial" w:cs="Arial"/>
+          <w:sz w:val="24"/>
+          <w:szCs w:val="24"/>
+        </w:rPr>
+        <w:t>Problemas técnicos na plataforma.</w:t>
+      </w:r>
+    </w:p>
+    <w:p>
+      <w:pPr>
+        <w:ind w:firstLine="708"/>
+        <w:rPr>
+          <w:rFonts w:ascii="Arial" w:hAnsi="Arial" w:cs="Arial"/>
+          <w:sz w:val="24"/>
+          <w:szCs w:val="24"/>
+        </w:rPr>
+      </w:pPr>
+      <w:r>
+        <w:rPr>
+          <w:rFonts w:ascii="Arial" w:hAnsi="Arial" w:cs="Arial"/>
+          <w:sz w:val="24"/>
+          <w:szCs w:val="24"/>
+        </w:rPr>
+        <w:t>Restrições (reiteradas):</w:t>
+      </w:r>
+    </w:p>
+    <w:p>
+      <w:pPr>
+        <w:ind w:firstLine="708"/>
+        <w:rPr>
+          <w:rFonts w:ascii="Arial" w:hAnsi="Arial" w:cs="Arial"/>
+          <w:sz w:val="24"/>
+          <w:szCs w:val="24"/>
+        </w:rPr>
+      </w:pPr>
+      <w:r>
+        <w:rPr>
+          <w:rFonts w:ascii="Arial" w:hAnsi="Arial" w:cs="Arial"/>
+          <w:sz w:val="24"/>
+          <w:szCs w:val="24"/>
+        </w:rPr>
+        <w:t>Restrições legais quanto à divulgação de trilhas em áreas de proteção ambiental.</w:t>
+      </w:r>
+    </w:p>
+    <w:p>
+      <w:pPr>
+        <w:ind w:firstLine="708"/>
+        <w:rPr>
+          <w:rFonts w:ascii="Arial" w:hAnsi="Arial" w:cs="Arial"/>
+          <w:sz w:val="24"/>
+          <w:szCs w:val="24"/>
+        </w:rPr>
+      </w:pPr>
+      <w:r>
+        <w:rPr>
+          <w:rFonts w:ascii="Arial" w:hAnsi="Arial" w:cs="Arial"/>
+          <w:sz w:val="24"/>
+          <w:szCs w:val="24"/>
+        </w:rPr>
+        <w:t>Dependência de parcerias externas para coleta de dados.</w:t>
+      </w:r>
+    </w:p>
+    <w:p>
+      <w:pPr>
+        <w:rPr>
+          <w:rFonts w:ascii="Arial" w:hAnsi="Arial" w:cs="Arial"/>
+          <w:sz w:val="24"/>
+          <w:szCs w:val="24"/>
+        </w:rPr>
+      </w:pPr>
+    </w:p>
+    <w:p>
+      <w:pPr>
+        <w:ind w:firstLine="708"/>
+        <w:rPr>
+          <w:rFonts w:ascii="Arial" w:hAnsi="Arial" w:cs="Arial"/>
+          <w:b/>
+          <w:bCs/>
+          <w:sz w:val="24"/>
+          <w:szCs w:val="24"/>
+        </w:rPr>
+      </w:pPr>
+      <w:r>
+        <w:rPr>
+          <w:rFonts w:ascii="Arial" w:hAnsi="Arial" w:cs="Arial"/>
+          <w:b/>
+          <w:bCs/>
+          <w:sz w:val="24"/>
+          <w:szCs w:val="24"/>
+        </w:rPr>
+        <w:t xml:space="preserve">4.4 </w:t>
+      </w:r>
+      <w:r>
+        <w:rPr>
+          <w:rFonts w:ascii="Arial" w:hAnsi="Arial" w:cs="Arial"/>
+          <w:b/>
+          <w:bCs/>
+          <w:sz w:val="24"/>
+          <w:szCs w:val="24"/>
+        </w:rPr>
+        <w:t>Partes Interessadas (Stakeholders)</w:t>
+      </w:r>
+    </w:p>
+    <w:p>
+      <w:pPr>
+        <w:ind w:firstLine="708"/>
+        <w:rPr>
+          <w:rFonts w:ascii="Arial" w:hAnsi="Arial" w:cs="Arial"/>
+          <w:sz w:val="24"/>
+          <w:szCs w:val="24"/>
+        </w:rPr>
+      </w:pPr>
+      <w:r>
+        <w:rPr>
+          <w:rFonts w:ascii="Arial" w:hAnsi="Arial" w:cs="Arial"/>
+          <w:sz w:val="24"/>
+          <w:szCs w:val="24"/>
+        </w:rPr>
+        <w:t>Usuários finais: trilheiros, iniciantes ou experientes.</w:t>
+      </w:r>
+    </w:p>
+    <w:p>
+      <w:pPr>
+        <w:ind w:firstLine="708"/>
+        <w:rPr>
+          <w:rFonts w:ascii="Arial" w:hAnsi="Arial" w:cs="Arial"/>
+          <w:sz w:val="24"/>
+          <w:szCs w:val="24"/>
+        </w:rPr>
+      </w:pPr>
+      <w:r>
+        <w:rPr>
+          <w:rFonts w:ascii="Arial" w:hAnsi="Arial" w:cs="Arial"/>
+          <w:sz w:val="24"/>
+          <w:szCs w:val="24"/>
+        </w:rPr>
+        <w:t>Guias e monitores ambientais: responsáveis por condução segura.</w:t>
+      </w:r>
+    </w:p>
+    <w:p>
+      <w:pPr>
+        <w:ind w:firstLine="708"/>
+        <w:rPr>
+          <w:rFonts w:ascii="Arial" w:hAnsi="Arial" w:cs="Arial"/>
+          <w:sz w:val="24"/>
+          <w:szCs w:val="24"/>
+        </w:rPr>
+      </w:pPr>
+      <w:r>
+        <w:rPr>
+          <w:rFonts w:ascii="Arial" w:hAnsi="Arial" w:cs="Arial"/>
+          <w:sz w:val="24"/>
+          <w:szCs w:val="24"/>
+        </w:rPr>
+        <w:t>ONGs e associações ambientais: apoio e validação técnica.</w:t>
+      </w:r>
+    </w:p>
+    <w:p>
+      <w:pPr>
+        <w:ind w:firstLine="708"/>
+        <w:rPr>
+          <w:rFonts w:ascii="Arial" w:hAnsi="Arial" w:cs="Arial"/>
+          <w:sz w:val="24"/>
+          <w:szCs w:val="24"/>
+        </w:rPr>
+      </w:pPr>
+      <w:r>
+        <w:rPr>
+          <w:rFonts w:ascii="Arial" w:hAnsi="Arial" w:cs="Arial"/>
+          <w:sz w:val="24"/>
+          <w:szCs w:val="24"/>
+        </w:rPr>
+        <w:t>Parceiros financeiros ou patrocinadores: viabilizam o projeto.</w:t>
+      </w:r>
+    </w:p>
+    <w:p>
+      <w:pPr>
+        <w:ind w:firstLine="708"/>
+        <w:rPr>
+          <w:rFonts w:ascii="Arial" w:hAnsi="Arial" w:cs="Arial"/>
+          <w:sz w:val="24"/>
+          <w:szCs w:val="24"/>
+        </w:rPr>
+      </w:pPr>
+      <w:r>
+        <w:rPr>
+          <w:rFonts w:ascii="Arial" w:hAnsi="Arial" w:cs="Arial"/>
+          <w:sz w:val="24"/>
+          <w:szCs w:val="24"/>
+        </w:rPr>
+        <w:t>Equipe técnica: desenvolvimento e manutenção da plataforma.</w:t>
       </w:r>
     </w:p>
     <w:p>
@@ -1028,7 +2059,7 @@
         <w:pStyle w:val="PargrafodaLista"/>
         <w:numPr>
           <w:ilvl w:val="0"/>
-          <w:numId w:val="1"/>
+          <w:numId w:val="2"/>
         </w:numPr>
         <w:rPr>
           <w:rFonts w:ascii="Arial" w:hAnsi="Arial" w:cs="Arial"/>
@@ -1273,6 +2304,95 @@
 <file path=word/numbering.xml><?xml version="1.0" encoding="utf-8"?>
 <w:numbering xmlns:wpc="http://schemas.microsoft.com/office/word/2010/wordprocessingCanvas" xmlns:cx="http://schemas.microsoft.com/office/drawing/2014/chartex" xmlns:cx1="http://schemas.microsoft.com/office/drawing/2015/9/8/chartex" xmlns:cx2="http://schemas.microsoft.com/office/drawing/2015/10/21/chartex" xmlns:cx3="http://schemas.microsoft.com/office/drawing/2016/5/9/chartex" xmlns:cx4="http://schemas.microsoft.com/office/drawing/2016/5/10/chartex" xmlns:cx5="http://schemas.microsoft.com/office/drawing/2016/5/11/chartex" xmlns:cx6="http://schemas.microsoft.com/office/drawing/2016/5/12/chartex" xmlns:cx7="http://schemas.microsoft.com/office/drawing/2016/5/13/chartex" xmlns:cx8="http://schemas.microsoft.com/office/drawing/2016/5/14/chartex" xmlns:mc="http://schemas.openxmlformats.org/markup-compatibility/2006" xmlns:aink="http://schemas.microsoft.com/office/drawing/2016/ink" xmlns:am3d="http://schemas.microsoft.com/office/drawing/2017/model3d" xmlns:o="urn:schemas-microsoft-com:office:office" xmlns:oel="http://schemas.microsoft.com/office/2019/extlst" xmlns:r="http://schemas.openxmlformats.org/officeDocument/2006/relationships" xmlns:m="http://schemas.openxmlformats.org/officeDocument/2006/math" xmlns:v="urn:schemas-microsoft-com:vml" xmlns:wp14="http://schemas.microsoft.com/office/word/2010/wordprocessingDrawing" xmlns:wp="http://schemas.openxmlformats.org/drawingml/2006/wordprocessingDrawing" xmlns:w10="urn:schemas-microsoft-com:office:word" xmlns:w="http://schemas.openxmlformats.org/wordprocessingml/2006/main" xmlns:w14="http://schemas.microsoft.com/office/word/2010/wordml" xmlns:w15="http://schemas.microsoft.com/office/word/2012/wordml" xmlns:w16cex="http://schemas.microsoft.com/office/word/2018/wordml/cex" xmlns:w16cid="http://schemas.microsoft.com/office/word/2016/wordml/cid" xmlns:w16="http://schemas.microsoft.com/office/word/2018/wordml" xmlns:w16du="http://schemas.microsoft.com/office/word/2023/wordml/word16du" xmlns:w16sdtdh="http://schemas.microsoft.com/office/word/2020/wordml/sdtdatahash" xmlns:w16sdtfl="http://schemas.microsoft.com/office/word/2024/wordml/sdtformatlock" xmlns:w16se="http://schemas.microsoft.com/office/word/2015/wordml/symex" xmlns:wpg="http://schemas.microsoft.com/office/word/2010/wordprocessingGroup" xmlns:wpi="http://schemas.microsoft.com/office/word/2010/wordprocessingInk" xmlns:wne="http://schemas.microsoft.com/office/word/2006/wordml" xmlns:wps="http://schemas.microsoft.com/office/word/2010/wordprocessingShape" mc:Ignorable="w14 w15 w16se w16cid w16 w16cex w16sdtdh w16sdtfl w16du wp14">
   <w:abstractNum w:abstractNumId="0" w15:restartNumberingAfterBreak="0">
+    <w:nsid w:val="068E338B"/>
+    <w:multiLevelType w:val="hybridMultilevel"/>
+    <w:tmpl w:val="ED20A4D2"/>
+    <w:lvl w:ilvl="0" w:tplc="FFFFFFFF">
+      <w:start w:val="1"/>
+      <w:numFmt w:val="decimal"/>
+      <w:lvlText w:val="%1."/>
+      <w:lvlJc w:val="left"/>
+      <w:pPr>
+        <w:ind w:left="720" w:hanging="360"/>
+      </w:pPr>
+      <w:rPr>
+        <w:rFonts w:hint="default"/>
+      </w:rPr>
+    </w:lvl>
+    <w:lvl w:ilvl="1" w:tplc="FFFFFFFF">
+      <w:start w:val="1"/>
+      <w:numFmt w:val="lowerLetter"/>
+      <w:lvlText w:val="%2."/>
+      <w:lvlJc w:val="left"/>
+      <w:pPr>
+        <w:ind w:left="1440" w:hanging="360"/>
+      </w:pPr>
+    </w:lvl>
+    <w:lvl w:ilvl="2" w:tplc="FFFFFFFF" w:tentative="1">
+      <w:start w:val="1"/>
+      <w:numFmt w:val="lowerRoman"/>
+      <w:lvlText w:val="%3."/>
+      <w:lvlJc w:val="right"/>
+      <w:pPr>
+        <w:ind w:left="2160" w:hanging="180"/>
+      </w:pPr>
+    </w:lvl>
+    <w:lvl w:ilvl="3" w:tplc="FFFFFFFF" w:tentative="1">
+      <w:start w:val="1"/>
+      <w:numFmt w:val="decimal"/>
+      <w:lvlText w:val="%4."/>
+      <w:lvlJc w:val="left"/>
+      <w:pPr>
+        <w:ind w:left="2880" w:hanging="360"/>
+      </w:pPr>
+    </w:lvl>
+    <w:lvl w:ilvl="4" w:tplc="FFFFFFFF" w:tentative="1">
+      <w:start w:val="1"/>
+      <w:numFmt w:val="lowerLetter"/>
+      <w:lvlText w:val="%5."/>
+      <w:lvlJc w:val="left"/>
+      <w:pPr>
+        <w:ind w:left="3600" w:hanging="360"/>
+      </w:pPr>
+    </w:lvl>
+    <w:lvl w:ilvl="5" w:tplc="FFFFFFFF" w:tentative="1">
+      <w:start w:val="1"/>
+      <w:numFmt w:val="lowerRoman"/>
+      <w:lvlText w:val="%6."/>
+      <w:lvlJc w:val="right"/>
+      <w:pPr>
+        <w:ind w:left="4320" w:hanging="180"/>
+      </w:pPr>
+    </w:lvl>
+    <w:lvl w:ilvl="6" w:tplc="FFFFFFFF" w:tentative="1">
+      <w:start w:val="1"/>
+      <w:numFmt w:val="decimal"/>
+      <w:lvlText w:val="%7."/>
+      <w:lvlJc w:val="left"/>
+      <w:pPr>
+        <w:ind w:left="5040" w:hanging="360"/>
+      </w:pPr>
+    </w:lvl>
+    <w:lvl w:ilvl="7" w:tplc="FFFFFFFF" w:tentative="1">
+      <w:start w:val="1"/>
+      <w:numFmt w:val="lowerLetter"/>
+      <w:lvlText w:val="%8."/>
+      <w:lvlJc w:val="left"/>
+      <w:pPr>
+        <w:ind w:left="5760" w:hanging="360"/>
+      </w:pPr>
+    </w:lvl>
+    <w:lvl w:ilvl="8" w:tplc="FFFFFFFF" w:tentative="1">
+      <w:start w:val="1"/>
+      <w:numFmt w:val="lowerRoman"/>
+      <w:lvlText w:val="%9."/>
+      <w:lvlJc w:val="right"/>
+      <w:pPr>
+        <w:ind w:left="6480" w:hanging="180"/>
+      </w:pPr>
+    </w:lvl>
+  </w:abstractNum>
+  <w:abstractNum w:abstractNumId="1" w15:restartNumberingAfterBreak="0">
     <w:nsid w:val="7DA623D7"/>
     <w:multiLevelType w:val="hybridMultilevel"/>
     <w:tmpl w:val="ED20A4D2"/>
@@ -1288,7 +2408,7 @@
         <w:rFonts w:hint="default"/>
       </w:rPr>
     </w:lvl>
-    <w:lvl w:ilvl="1" w:tplc="04160019" w:tentative="1">
+    <w:lvl w:ilvl="1" w:tplc="04160019">
       <w:start w:val="1"/>
       <w:numFmt w:val="lowerLetter"/>
       <w:lvlText w:val="%2."/>
@@ -1362,6 +2482,9 @@
     </w:lvl>
   </w:abstractNum>
   <w:num w:numId="1" w16cid:durableId="1638758657">
+    <w:abstractNumId w:val="1"/>
+  </w:num>
+  <w:num w:numId="2" w16cid:durableId="277807660">
     <w:abstractNumId w:val="0"/>
   </w:num>
 </w:numbering>
@@ -1971,6 +3094,7 @@
   <w:style w:type="character" w:default="1" w:styleId="Fontepargpadro">
     <w:name w:val="Default Paragraph Font"/>
     <w:uiPriority w:val="1"/>
+    <w:semiHidden/>
     <w:unhideWhenUsed/>
   </w:style>
   <w:style w:type="table" w:default="1" w:styleId="Tabelanormal">

</xml_diff>